<commit_message>
Up to date example website
</commit_message>
<xml_diff>
--- a/sample_contract.docx
+++ b/sample_contract.docx
@@ -269,13 +269,7 @@
         <w:rPr>
           <w:rFonts w:ascii="Times New Roman" w:hAnsi="Times New Roman" w:cs="Times New Roman"/>
         </w:rPr>
-        <w:t xml:space="preserve"> line </w:t>
-      </w:r>
-      <w:r>
-        <w:rPr>
-          <w:rFonts w:ascii="Times New Roman" w:hAnsi="Times New Roman" w:cs="Times New Roman"/>
-        </w:rPr>
-        <w:t>2</w:t>
+        <w:t xml:space="preserve"> line 2</w:t>
       </w:r>
       <w:r>
         <w:rPr>
@@ -301,13 +295,7 @@
         <w:rPr>
           <w:rFonts w:ascii="Times New Roman" w:hAnsi="Times New Roman" w:cs="Times New Roman"/>
         </w:rPr>
-        <w:t xml:space="preserve"> line </w:t>
-      </w:r>
-      <w:r>
-        <w:rPr>
-          <w:rFonts w:ascii="Times New Roman" w:hAnsi="Times New Roman" w:cs="Times New Roman"/>
-        </w:rPr>
-        <w:t>3</w:t>
+        <w:t xml:space="preserve"> line 3</w:t>
       </w:r>
       <w:r>
         <w:rPr>
@@ -1084,6 +1072,33 @@
         </w:rPr>
         <w:br/>
         <w:t>The Developer will respond to maintenance requests within [Response Time, e.g., 24 hours] during regular business hours.</w:t>
+      </w:r>
+    </w:p>
+    <w:p>
+      <w:pPr>
+        <w:spacing w:after="0" w:line="240" w:lineRule="auto"/>
+        <w:rPr>
+          <w:rFonts w:ascii="Times New Roman" w:hAnsi="Times New Roman" w:cs="Times New Roman"/>
+        </w:rPr>
+      </w:pPr>
+    </w:p>
+    <w:p>
+      <w:pPr>
+        <w:pStyle w:val="ListParagraph"/>
+        <w:numPr>
+          <w:ilvl w:val="0"/>
+          <w:numId w:val="15"/>
+        </w:numPr>
+        <w:spacing w:after="0" w:line="240" w:lineRule="auto"/>
+        <w:rPr>
+          <w:rFonts w:ascii="Times New Roman" w:hAnsi="Times New Roman" w:cs="Times New Roman"/>
+        </w:rPr>
+      </w:pPr>
+      <w:r>
+        <w:rPr>
+          <w:rFonts w:ascii="Times New Roman" w:hAnsi="Times New Roman" w:cs="Times New Roman"/>
+        </w:rPr>
+        <w:t>Available X hours per month (if they need you, you will be right there [on call])</w:t>
       </w:r>
     </w:p>
     <w:p>
@@ -1229,7 +1244,6 @@
         <w:rPr>
           <w:rFonts w:ascii="Times New Roman" w:hAnsi="Times New Roman" w:cs="Times New Roman"/>
         </w:rPr>
-        <w:lastRenderedPageBreak/>
         <w:br/>
         <w:t>The Developer warrants that the website will be free from defects for a period of [Warranty Period, e.g., 90 days] following the final delivery. During this period, the Developer will fix any issues at no additional cost.</w:t>
       </w:r>
@@ -1709,7 +1723,6 @@
           <w:sz w:val="24"/>
           <w:szCs w:val="24"/>
         </w:rPr>
-        <w:lastRenderedPageBreak/>
         <w:t>Exhibit A: Website Development Specifications</w:t>
       </w:r>
     </w:p>
@@ -2577,7 +2590,6 @@
           <w:sz w:val="24"/>
           <w:szCs w:val="24"/>
         </w:rPr>
-        <w:lastRenderedPageBreak/>
         <w:t>Exhibit B: Maintenance Services</w:t>
       </w:r>
     </w:p>
@@ -3321,7 +3333,7 @@
         <w:rFonts w:ascii="Times New Roman" w:hAnsi="Times New Roman" w:cs="Times New Roman"/>
       </w:rPr>
       <w:pict w14:anchorId="2285F5F5">
-        <v:rect id="_x0000_i1034" style="width:0;height:1.5pt" o:hralign="center" o:hrstd="t" o:hr="t" fillcolor="#a0a0a0" stroked="f"/>
+        <v:rect id="_x0000_i1026" style="width:0;height:1.5pt" o:hralign="center" o:hrstd="t" o:hr="t" fillcolor="#a0a0a0" stroked="f"/>
       </w:pict>
     </w:r>
   </w:p>
@@ -3364,7 +3376,7 @@
         <w:rFonts w:ascii="Times New Roman" w:hAnsi="Times New Roman" w:cs="Times New Roman"/>
       </w:rPr>
       <w:pict w14:anchorId="33787338">
-        <v:rect id="_x0000_i1032" style="width:0;height:1.5pt" o:hralign="center" o:hrstd="t" o:hr="t" fillcolor="#a0a0a0" stroked="f"/>
+        <v:rect id="_x0000_i1025" style="width:0;height:1.5pt" o:hralign="center" o:hrstd="t" o:hr="t" fillcolor="#a0a0a0" stroked="f"/>
       </w:pict>
     </w:r>
   </w:p>
@@ -4566,6 +4578,119 @@
     </w:lvl>
   </w:abstractNum>
   <w:abstractNum w:abstractNumId="8" w15:restartNumberingAfterBreak="0">
+    <w:nsid w:val="4C7C6A8F"/>
+    <w:multiLevelType w:val="hybridMultilevel"/>
+    <w:tmpl w:val="1FC8C2DC"/>
+    <w:lvl w:ilvl="0" w:tplc="525C2288">
+      <w:start w:val="5"/>
+      <w:numFmt w:val="bullet"/>
+      <w:lvlText w:val="-"/>
+      <w:lvlJc w:val="left"/>
+      <w:pPr>
+        <w:ind w:left="720" w:hanging="360"/>
+      </w:pPr>
+      <w:rPr>
+        <w:rFonts w:ascii="Times New Roman" w:eastAsiaTheme="minorHAnsi" w:hAnsi="Times New Roman" w:cs="Times New Roman" w:hint="default"/>
+      </w:rPr>
+    </w:lvl>
+    <w:lvl w:ilvl="1" w:tplc="04090003" w:tentative="1">
+      <w:start w:val="1"/>
+      <w:numFmt w:val="bullet"/>
+      <w:lvlText w:val="o"/>
+      <w:lvlJc w:val="left"/>
+      <w:pPr>
+        <w:ind w:left="1440" w:hanging="360"/>
+      </w:pPr>
+      <w:rPr>
+        <w:rFonts w:ascii="Courier New" w:hAnsi="Courier New" w:cs="Courier New" w:hint="default"/>
+      </w:rPr>
+    </w:lvl>
+    <w:lvl w:ilvl="2" w:tplc="04090005" w:tentative="1">
+      <w:start w:val="1"/>
+      <w:numFmt w:val="bullet"/>
+      <w:lvlText w:val=""/>
+      <w:lvlJc w:val="left"/>
+      <w:pPr>
+        <w:ind w:left="2160" w:hanging="360"/>
+      </w:pPr>
+      <w:rPr>
+        <w:rFonts w:ascii="Wingdings" w:hAnsi="Wingdings" w:hint="default"/>
+      </w:rPr>
+    </w:lvl>
+    <w:lvl w:ilvl="3" w:tplc="04090001" w:tentative="1">
+      <w:start w:val="1"/>
+      <w:numFmt w:val="bullet"/>
+      <w:lvlText w:val=""/>
+      <w:lvlJc w:val="left"/>
+      <w:pPr>
+        <w:ind w:left="2880" w:hanging="360"/>
+      </w:pPr>
+      <w:rPr>
+        <w:rFonts w:ascii="Symbol" w:hAnsi="Symbol" w:hint="default"/>
+      </w:rPr>
+    </w:lvl>
+    <w:lvl w:ilvl="4" w:tplc="04090003" w:tentative="1">
+      <w:start w:val="1"/>
+      <w:numFmt w:val="bullet"/>
+      <w:lvlText w:val="o"/>
+      <w:lvlJc w:val="left"/>
+      <w:pPr>
+        <w:ind w:left="3600" w:hanging="360"/>
+      </w:pPr>
+      <w:rPr>
+        <w:rFonts w:ascii="Courier New" w:hAnsi="Courier New" w:cs="Courier New" w:hint="default"/>
+      </w:rPr>
+    </w:lvl>
+    <w:lvl w:ilvl="5" w:tplc="04090005" w:tentative="1">
+      <w:start w:val="1"/>
+      <w:numFmt w:val="bullet"/>
+      <w:lvlText w:val=""/>
+      <w:lvlJc w:val="left"/>
+      <w:pPr>
+        <w:ind w:left="4320" w:hanging="360"/>
+      </w:pPr>
+      <w:rPr>
+        <w:rFonts w:ascii="Wingdings" w:hAnsi="Wingdings" w:hint="default"/>
+      </w:rPr>
+    </w:lvl>
+    <w:lvl w:ilvl="6" w:tplc="04090001" w:tentative="1">
+      <w:start w:val="1"/>
+      <w:numFmt w:val="bullet"/>
+      <w:lvlText w:val=""/>
+      <w:lvlJc w:val="left"/>
+      <w:pPr>
+        <w:ind w:left="5040" w:hanging="360"/>
+      </w:pPr>
+      <w:rPr>
+        <w:rFonts w:ascii="Symbol" w:hAnsi="Symbol" w:hint="default"/>
+      </w:rPr>
+    </w:lvl>
+    <w:lvl w:ilvl="7" w:tplc="04090003" w:tentative="1">
+      <w:start w:val="1"/>
+      <w:numFmt w:val="bullet"/>
+      <w:lvlText w:val="o"/>
+      <w:lvlJc w:val="left"/>
+      <w:pPr>
+        <w:ind w:left="5760" w:hanging="360"/>
+      </w:pPr>
+      <w:rPr>
+        <w:rFonts w:ascii="Courier New" w:hAnsi="Courier New" w:cs="Courier New" w:hint="default"/>
+      </w:rPr>
+    </w:lvl>
+    <w:lvl w:ilvl="8" w:tplc="04090005" w:tentative="1">
+      <w:start w:val="1"/>
+      <w:numFmt w:val="bullet"/>
+      <w:lvlText w:val=""/>
+      <w:lvlJc w:val="left"/>
+      <w:pPr>
+        <w:ind w:left="6480" w:hanging="360"/>
+      </w:pPr>
+      <w:rPr>
+        <w:rFonts w:ascii="Wingdings" w:hAnsi="Wingdings" w:hint="default"/>
+      </w:rPr>
+    </w:lvl>
+  </w:abstractNum>
+  <w:abstractNum w:abstractNumId="9" w15:restartNumberingAfterBreak="0">
     <w:nsid w:val="53CE4C51"/>
     <w:multiLevelType w:val="multilevel"/>
     <w:tmpl w:val="0EB6AD46"/>
@@ -4714,7 +4839,7 @@
       </w:rPr>
     </w:lvl>
   </w:abstractNum>
-  <w:abstractNum w:abstractNumId="9" w15:restartNumberingAfterBreak="0">
+  <w:abstractNum w:abstractNumId="10" w15:restartNumberingAfterBreak="0">
     <w:nsid w:val="57F512FA"/>
     <w:multiLevelType w:val="multilevel"/>
     <w:tmpl w:val="71B6AD5E"/>
@@ -4863,7 +4988,7 @@
       </w:rPr>
     </w:lvl>
   </w:abstractNum>
-  <w:abstractNum w:abstractNumId="10" w15:restartNumberingAfterBreak="0">
+  <w:abstractNum w:abstractNumId="11" w15:restartNumberingAfterBreak="0">
     <w:nsid w:val="58F74582"/>
     <w:multiLevelType w:val="multilevel"/>
     <w:tmpl w:val="A1E434C8"/>
@@ -5012,7 +5137,7 @@
       </w:rPr>
     </w:lvl>
   </w:abstractNum>
-  <w:abstractNum w:abstractNumId="11" w15:restartNumberingAfterBreak="0">
+  <w:abstractNum w:abstractNumId="12" w15:restartNumberingAfterBreak="0">
     <w:nsid w:val="62FD5A97"/>
     <w:multiLevelType w:val="multilevel"/>
     <w:tmpl w:val="3C447F7C"/>
@@ -5161,7 +5286,7 @@
       </w:rPr>
     </w:lvl>
   </w:abstractNum>
-  <w:abstractNum w:abstractNumId="12" w15:restartNumberingAfterBreak="0">
+  <w:abstractNum w:abstractNumId="13" w15:restartNumberingAfterBreak="0">
     <w:nsid w:val="6D0B1782"/>
     <w:multiLevelType w:val="multilevel"/>
     <w:tmpl w:val="02863B2A"/>
@@ -5310,7 +5435,7 @@
       </w:rPr>
     </w:lvl>
   </w:abstractNum>
-  <w:abstractNum w:abstractNumId="13" w15:restartNumberingAfterBreak="0">
+  <w:abstractNum w:abstractNumId="14" w15:restartNumberingAfterBreak="0">
     <w:nsid w:val="75103460"/>
     <w:multiLevelType w:val="multilevel"/>
     <w:tmpl w:val="FFA296B8"/>
@@ -5463,16 +5588,16 @@
     <w:abstractNumId w:val="0"/>
   </w:num>
   <w:num w:numId="2" w16cid:durableId="587352877">
-    <w:abstractNumId w:val="12"/>
+    <w:abstractNumId w:val="13"/>
   </w:num>
   <w:num w:numId="3" w16cid:durableId="1841120670">
     <w:abstractNumId w:val="6"/>
   </w:num>
   <w:num w:numId="4" w16cid:durableId="997340589">
-    <w:abstractNumId w:val="13"/>
+    <w:abstractNumId w:val="14"/>
   </w:num>
   <w:num w:numId="5" w16cid:durableId="332757231">
-    <w:abstractNumId w:val="11"/>
+    <w:abstractNumId w:val="12"/>
   </w:num>
   <w:num w:numId="6" w16cid:durableId="281962170">
     <w:abstractNumId w:val="3"/>
@@ -5481,7 +5606,7 @@
     <w:abstractNumId w:val="2"/>
   </w:num>
   <w:num w:numId="8" w16cid:durableId="699206253">
-    <w:abstractNumId w:val="10"/>
+    <w:abstractNumId w:val="11"/>
   </w:num>
   <w:num w:numId="9" w16cid:durableId="728768728">
     <w:abstractNumId w:val="5"/>
@@ -5490,16 +5615,19 @@
     <w:abstractNumId w:val="4"/>
   </w:num>
   <w:num w:numId="11" w16cid:durableId="1061757021">
-    <w:abstractNumId w:val="9"/>
+    <w:abstractNumId w:val="10"/>
   </w:num>
   <w:num w:numId="12" w16cid:durableId="24991733">
-    <w:abstractNumId w:val="8"/>
+    <w:abstractNumId w:val="9"/>
   </w:num>
   <w:num w:numId="13" w16cid:durableId="1034959286">
     <w:abstractNumId w:val="1"/>
   </w:num>
   <w:num w:numId="14" w16cid:durableId="818881444">
     <w:abstractNumId w:val="7"/>
+  </w:num>
+  <w:num w:numId="15" w16cid:durableId="541670000">
+    <w:abstractNumId w:val="8"/>
   </w:num>
 </w:numbering>
 </file>
@@ -6108,6 +6236,7 @@
   <w:style w:type="character" w:default="1" w:styleId="DefaultParagraphFont">
     <w:name w:val="Default Paragraph Font"/>
     <w:uiPriority w:val="1"/>
+    <w:semiHidden/>
     <w:unhideWhenUsed/>
   </w:style>
   <w:style w:type="table" w:default="1" w:styleId="TableNormal">

</xml_diff>